<commit_message>
Tan up slide final
</commit_message>
<xml_diff>
--- a/Final_Project_Report.docx
+++ b/Final_Project_Report.docx
@@ -7759,7 +7759,55 @@
           <w:sz w:val="28"/>
           <w:szCs w:val="28"/>
         </w:rPr>
-        <w:t>In an organization, company or enterprise, in the process of operation, they cannot maintain their labor resources and employees forever. Currently, our country is in the stage of industrialization, modernization, renewal of economic model and structure, improvement of labor productivity and competitiveness of enterprises and organizations; making great contributions to improving the country's economic potential. In which, workers play an important role and are the core to bring the innovation process into depth and promote industry. Therefore, having a solid source of labor is extremely necessary because the termination of the contract is inevitable and the consequences of the termination of the labor contract are related to the problem of labor law. economy and society because each person, regardless of position, and different units are important subjects in creating and promoting the advantages of the organization. If the organization grows, it will help the economy better. Therefore, when someone terminates the contract at a certain position, it is necessary to have another person to replace that position, especially in important positions in the organization, finding the right person in a short time is essential. short is very difficult.</w:t>
+        <w:t>In an organization, company or enterprise, in the process of operation, they cannot maintain their labor resources and employees forever. Currently, our country is in the stage of industrialization, modernization, renewal of economic model and</w:t>
+      </w:r>
+      <w:r>
+        <w:rPr>
+          <w:rFonts w:ascii="Times New Roman" w:hAnsi="Times New Roman" w:cs="Times New Roman"/>
+          <w:sz w:val="28"/>
+          <w:szCs w:val="28"/>
+        </w:rPr>
+        <w:t xml:space="preserve"> </w:t>
+      </w:r>
+      <w:r>
+        <w:rPr>
+          <w:rFonts w:ascii="Times New Roman" w:hAnsi="Times New Roman" w:cs="Times New Roman"/>
+          <w:sz w:val="28"/>
+          <w:szCs w:val="28"/>
+        </w:rPr>
+        <w:t xml:space="preserve">structure, improvement of labor productivity and competitiveness of enterprises and organizations; making great contributions to improving the country's economic potential. In which, workers play an important role and are the core to bring the innovation process into depth and promote industry. </w:t>
+      </w:r>
+      <w:r>
+        <w:rPr>
+          <w:rFonts w:ascii="Times New Roman" w:hAnsi="Times New Roman" w:cs="Times New Roman"/>
+          <w:sz w:val="28"/>
+          <w:szCs w:val="28"/>
+        </w:rPr>
+        <w:t>So</w:t>
+      </w:r>
+      <w:r>
+        <w:rPr>
+          <w:rFonts w:ascii="Times New Roman" w:hAnsi="Times New Roman" w:cs="Times New Roman"/>
+          <w:sz w:val="28"/>
+          <w:szCs w:val="28"/>
+        </w:rPr>
+        <w:t>, having a solid source of labor is extremely necessary because the termination of the contract is inevitable and the consequences of the termination of the labor contract are related to the problem of labor law. economy and society because each person, regardless of position, and different units are important subjects in creating and promoting the advantages of the organization. If the organization grows, it will help the economy better. Therefore, when someone terminates the contract at a certain position, it is necessary to have another person to replace that position, especially in important positions in the organization, finding the right person in a short time is essential</w:t>
+      </w:r>
+      <w:r>
+        <w:rPr>
+          <w:rFonts w:ascii="Times New Roman" w:hAnsi="Times New Roman" w:cs="Times New Roman"/>
+          <w:sz w:val="28"/>
+          <w:szCs w:val="28"/>
+        </w:rPr>
+        <w:t xml:space="preserve"> and </w:t>
+      </w:r>
+      <w:r>
+        <w:rPr>
+          <w:rFonts w:ascii="Times New Roman" w:hAnsi="Times New Roman" w:cs="Times New Roman"/>
+          <w:sz w:val="28"/>
+          <w:szCs w:val="28"/>
+        </w:rPr>
+        <w:t>difficult.</w:t>
       </w:r>
     </w:p>
     <w:p>
@@ -25961,8 +26009,8 @@
           <w:szCs w:val="30"/>
         </w:rPr>
       </w:pPr>
-      <w:bookmarkStart w:id="58" w:name="_Toc104638802"/>
-      <w:bookmarkStart w:id="59" w:name="_Toc104983009"/>
+      <w:bookmarkStart w:id="58" w:name="_Toc104983009"/>
+      <w:bookmarkStart w:id="59" w:name="_Toc104638802"/>
       <w:r>
         <w:rPr>
           <w:rFonts w:ascii="Times New Roman" w:hAnsi="Times New Roman" w:cs="Times New Roman"/>
@@ -25972,7 +26020,7 @@
         </w:rPr>
         <w:t>Interface and testing</w:t>
       </w:r>
-      <w:bookmarkEnd w:id="59"/>
+      <w:bookmarkEnd w:id="58"/>
     </w:p>
     <w:p>
       <w:pPr>
@@ -26000,7 +26048,7 @@
         <w:lastRenderedPageBreak/>
         <w:t>4.1.3.</w:t>
       </w:r>
-      <w:bookmarkEnd w:id="58"/>
+      <w:bookmarkEnd w:id="59"/>
       <w:r>
         <w:rPr>
           <w:rFonts w:cs="Times New Roman"/>
@@ -39483,8 +39531,8 @@
         </w:rPr>
       </w:pPr>
       <w:bookmarkStart w:id="67" w:name="_Toc104638808"/>
-      <w:bookmarkStart w:id="68" w:name="_Toc104638809"/>
-      <w:bookmarkStart w:id="69" w:name="_Toc104983014"/>
+      <w:bookmarkStart w:id="68" w:name="_Toc104983014"/>
+      <w:bookmarkStart w:id="69" w:name="_Toc104638809"/>
       <w:r>
         <w:rPr>
           <w:rFonts w:ascii="Times New Roman" w:hAnsi="Times New Roman" w:cs="Times New Roman"/>
@@ -39495,7 +39543,7 @@
         <w:t>Advantages and limitations of each algorithm</w:t>
       </w:r>
       <w:bookmarkEnd w:id="67"/>
-      <w:bookmarkEnd w:id="69"/>
+      <w:bookmarkEnd w:id="68"/>
     </w:p>
     <w:p>
       <w:pPr>
@@ -39514,7 +39562,7 @@
         </w:rPr>
       </w:pPr>
       <w:bookmarkStart w:id="70" w:name="_Toc104983015"/>
-      <w:bookmarkEnd w:id="68"/>
+      <w:bookmarkEnd w:id="69"/>
       <w:r>
         <w:rPr>
           <w:rFonts w:ascii="Times New Roman" w:hAnsi="Times New Roman" w:cs="Times New Roman"/>
@@ -50614,6 +50662,10 @@
 </file>
 
 <file path=customXml/item2.xml><?xml version="1.0" encoding="utf-8"?>
+<b:Sources xmlns:b="http://schemas.openxmlformats.org/officeDocument/2006/bibliography" xmlns="http://schemas.openxmlformats.org/officeDocument/2006/bibliography" SelectedStyle="\APASixthEditionOfficeOnline.xsl" StyleName="APA" Version="6"/>
+</file>
+
+<file path=customXml/item3.xml><?xml version="1.0" encoding="utf-8"?>
 <ct:contentTypeSchema xmlns:ct="http://schemas.microsoft.com/office/2006/metadata/contentType" xmlns:ma="http://schemas.microsoft.com/office/2006/metadata/properties/metaAttributes" ct:_="" ma:_="" ma:contentTypeName="Tài liệu" ma:contentTypeID="0x0101003008510C1118BA4F933B65825EE70E70" ma:contentTypeVersion="9" ma:contentTypeDescription="Tạo tài liệu mới." ma:contentTypeScope="" ma:versionID="863b7492811fffcf3f85ee362d92ac1f">
   <xsd:schema xmlns:xsd="http://www.w3.org/2001/XMLSchema" xmlns:xs="http://www.w3.org/2001/XMLSchema" xmlns:p="http://schemas.microsoft.com/office/2006/metadata/properties" xmlns:ns2="ba774fb5-2cf8-465a-a24b-3e0d6c5ac152" xmlns:ns3="77782a45-0a80-4861-8bd4-635a88548cdf" targetNamespace="http://schemas.microsoft.com/office/2006/metadata/properties" ma:root="true" ma:fieldsID="0d81f0396517c0a97e45ac0c4ed64a37" ns2:_="" ns3:_="">
     <xsd:import namespace="ba774fb5-2cf8-465a-a24b-3e0d6c5ac152"/>
@@ -50808,14 +50860,10 @@
 </ct:contentTypeSchema>
 </file>
 
-<file path=customXml/item3.xml><?xml version="1.0" encoding="utf-8"?>
+<file path=customXml/item4.xml><?xml version="1.0" encoding="utf-8"?>
 <p:properties xmlns:p="http://schemas.microsoft.com/office/2006/metadata/properties" xmlns:xsi="http://www.w3.org/2001/XMLSchema-instance" xmlns:pc="http://schemas.microsoft.com/office/infopath/2007/PartnerControls">
   <documentManagement/>
 </p:properties>
-</file>
-
-<file path=customXml/item4.xml><?xml version="1.0" encoding="utf-8"?>
-<b:Sources xmlns:b="http://schemas.openxmlformats.org/officeDocument/2006/bibliography" xmlns="http://schemas.openxmlformats.org/officeDocument/2006/bibliography" SelectedStyle="\APASixthEditionOfficeOnline.xsl" StyleName="APA" Version="6"/>
 </file>
 
 <file path=customXml/itemProps1.xml><?xml version="1.0" encoding="utf-8"?>
@@ -50827,6 +50875,14 @@
 </file>
 
 <file path=customXml/itemProps2.xml><?xml version="1.0" encoding="utf-8"?>
+<ds:datastoreItem xmlns:ds="http://schemas.openxmlformats.org/officeDocument/2006/customXml" ds:itemID="{216E4990-068C-4FCD-BA46-162F1655F16A}">
+  <ds:schemaRefs>
+    <ds:schemaRef ds:uri="http://schemas.openxmlformats.org/officeDocument/2006/bibliography"/>
+  </ds:schemaRefs>
+</ds:datastoreItem>
+</file>
+
+<file path=customXml/itemProps3.xml><?xml version="1.0" encoding="utf-8"?>
 <ds:datastoreItem xmlns:ds="http://schemas.openxmlformats.org/officeDocument/2006/customXml" ds:itemID="{EC20A20D-1A70-4F4C-9E80-30CDEA8267A0}">
   <ds:schemaRefs>
     <ds:schemaRef ds:uri="http://schemas.microsoft.com/office/2006/metadata/contentType"/>
@@ -50845,19 +50901,11 @@
 </ds:datastoreItem>
 </file>
 
-<file path=customXml/itemProps3.xml><?xml version="1.0" encoding="utf-8"?>
+<file path=customXml/itemProps4.xml><?xml version="1.0" encoding="utf-8"?>
 <ds:datastoreItem xmlns:ds="http://schemas.openxmlformats.org/officeDocument/2006/customXml" ds:itemID="{158182B8-5C19-4ECF-93F3-058B33813096}">
   <ds:schemaRefs>
     <ds:schemaRef ds:uri="http://schemas.microsoft.com/office/2006/metadata/properties"/>
     <ds:schemaRef ds:uri="http://schemas.microsoft.com/office/infopath/2007/PartnerControls"/>
   </ds:schemaRefs>
 </ds:datastoreItem>
-</file>
-
-<file path=customXml/itemProps4.xml><?xml version="1.0" encoding="utf-8"?>
-<ds:datastoreItem xmlns:ds="http://schemas.openxmlformats.org/officeDocument/2006/customXml" ds:itemID="{216E4990-068C-4FCD-BA46-162F1655F16A}">
-  <ds:schemaRefs>
-    <ds:schemaRef ds:uri="http://schemas.openxmlformats.org/officeDocument/2006/bibliography"/>
-  </ds:schemaRefs>
-</ds:datastoreItem>
 </file>
</xml_diff>

<commit_message>
Tan update file report
</commit_message>
<xml_diff>
--- a/Final_Project_Report.docx
+++ b/Final_Project_Report.docx
@@ -771,7 +771,27 @@
           <w:szCs w:val="40"/>
         </w:rPr>
         <w:lastRenderedPageBreak/>
-        <w:t>National University of Ho Chi Minh City UNIVERSITY OF INFORMATION TECHNOLOGY</w:t>
+        <w:t>National University of Ho Chi Minh City</w:t>
+      </w:r>
+      <w:r>
+        <w:rPr>
+          <w:rFonts w:ascii="Times New Roman" w:hAnsi="Times New Roman" w:cs="Times New Roman"/>
+          <w:b/>
+          <w:bCs/>
+          <w:sz w:val="40"/>
+          <w:szCs w:val="40"/>
+        </w:rPr>
+        <w:t xml:space="preserve"> </w:t>
+      </w:r>
+      <w:r>
+        <w:rPr>
+          <w:rFonts w:ascii="Times New Roman" w:hAnsi="Times New Roman" w:cs="Times New Roman"/>
+          <w:b/>
+          <w:bCs/>
+          <w:sz w:val="40"/>
+          <w:szCs w:val="40"/>
+        </w:rPr>
+        <w:t xml:space="preserve"> UNIVERSITY OF INFORMATION TECHNOLOGY</w:t>
       </w:r>
     </w:p>
     <w:p>
@@ -7819,15 +7839,15 @@
         <w:textAlignment w:val="baseline"/>
         <w:rPr>
           <w:rFonts w:ascii="Times New Roman" w:hAnsi="Times New Roman" w:cs="Times New Roman"/>
-          <w:sz w:val="26"/>
-          <w:szCs w:val="26"/>
-        </w:rPr>
-      </w:pPr>
-      <w:r>
-        <w:rPr>
-          <w:rFonts w:ascii="Times New Roman" w:hAnsi="Times New Roman" w:cs="Times New Roman"/>
-          <w:sz w:val="26"/>
-          <w:szCs w:val="26"/>
+          <w:sz w:val="28"/>
+          <w:szCs w:val="28"/>
+        </w:rPr>
+      </w:pPr>
+      <w:r>
+        <w:rPr>
+          <w:rFonts w:ascii="Times New Roman" w:hAnsi="Times New Roman" w:cs="Times New Roman"/>
+          <w:sz w:val="28"/>
+          <w:szCs w:val="28"/>
         </w:rPr>
         <w:t>Faced with this problem, our team has come up with a solution to apply information technology and specifically in the field of Data Mining, which is taken from the Employment Termination data source, from which it is possible to create machines. to make predictions about the employees who may terminate the contract, thereby helping the heads to have more insight into issues in the company such as working environment, position of each employee, about the departure of employees, thereby making decisions, future orientations as well as earlier preparation of their human resources. Supplying demand for loans for economic development.</w:t>
       </w:r>
@@ -50662,10 +50682,16 @@
 </file>
 
 <file path=customXml/item2.xml><?xml version="1.0" encoding="utf-8"?>
+<p:properties xmlns:p="http://schemas.microsoft.com/office/2006/metadata/properties" xmlns:xsi="http://www.w3.org/2001/XMLSchema-instance" xmlns:pc="http://schemas.microsoft.com/office/infopath/2007/PartnerControls">
+  <documentManagement/>
+</p:properties>
+</file>
+
+<file path=customXml/item3.xml><?xml version="1.0" encoding="utf-8"?>
 <b:Sources xmlns:b="http://schemas.openxmlformats.org/officeDocument/2006/bibliography" xmlns="http://schemas.openxmlformats.org/officeDocument/2006/bibliography" SelectedStyle="\APASixthEditionOfficeOnline.xsl" StyleName="APA" Version="6"/>
 </file>
 
-<file path=customXml/item3.xml><?xml version="1.0" encoding="utf-8"?>
+<file path=customXml/item4.xml><?xml version="1.0" encoding="utf-8"?>
 <ct:contentTypeSchema xmlns:ct="http://schemas.microsoft.com/office/2006/metadata/contentType" xmlns:ma="http://schemas.microsoft.com/office/2006/metadata/properties/metaAttributes" ct:_="" ma:_="" ma:contentTypeName="Tài liệu" ma:contentTypeID="0x0101003008510C1118BA4F933B65825EE70E70" ma:contentTypeVersion="9" ma:contentTypeDescription="Tạo tài liệu mới." ma:contentTypeScope="" ma:versionID="863b7492811fffcf3f85ee362d92ac1f">
   <xsd:schema xmlns:xsd="http://www.w3.org/2001/XMLSchema" xmlns:xs="http://www.w3.org/2001/XMLSchema" xmlns:p="http://schemas.microsoft.com/office/2006/metadata/properties" xmlns:ns2="ba774fb5-2cf8-465a-a24b-3e0d6c5ac152" xmlns:ns3="77782a45-0a80-4861-8bd4-635a88548cdf" targetNamespace="http://schemas.microsoft.com/office/2006/metadata/properties" ma:root="true" ma:fieldsID="0d81f0396517c0a97e45ac0c4ed64a37" ns2:_="" ns3:_="">
     <xsd:import namespace="ba774fb5-2cf8-465a-a24b-3e0d6c5ac152"/>
@@ -50860,12 +50886,6 @@
 </ct:contentTypeSchema>
 </file>
 
-<file path=customXml/item4.xml><?xml version="1.0" encoding="utf-8"?>
-<p:properties xmlns:p="http://schemas.microsoft.com/office/2006/metadata/properties" xmlns:xsi="http://www.w3.org/2001/XMLSchema-instance" xmlns:pc="http://schemas.microsoft.com/office/infopath/2007/PartnerControls">
-  <documentManagement/>
-</p:properties>
-</file>
-
 <file path=customXml/itemProps1.xml><?xml version="1.0" encoding="utf-8"?>
 <ds:datastoreItem xmlns:ds="http://schemas.openxmlformats.org/officeDocument/2006/customXml" ds:itemID="{E1FF976B-89DC-4C7E-84F3-E8518F2C7628}">
   <ds:schemaRefs>
@@ -50875,6 +50895,15 @@
 </file>
 
 <file path=customXml/itemProps2.xml><?xml version="1.0" encoding="utf-8"?>
+<ds:datastoreItem xmlns:ds="http://schemas.openxmlformats.org/officeDocument/2006/customXml" ds:itemID="{158182B8-5C19-4ECF-93F3-058B33813096}">
+  <ds:schemaRefs>
+    <ds:schemaRef ds:uri="http://schemas.microsoft.com/office/2006/metadata/properties"/>
+    <ds:schemaRef ds:uri="http://schemas.microsoft.com/office/infopath/2007/PartnerControls"/>
+  </ds:schemaRefs>
+</ds:datastoreItem>
+</file>
+
+<file path=customXml/itemProps3.xml><?xml version="1.0" encoding="utf-8"?>
 <ds:datastoreItem xmlns:ds="http://schemas.openxmlformats.org/officeDocument/2006/customXml" ds:itemID="{216E4990-068C-4FCD-BA46-162F1655F16A}">
   <ds:schemaRefs>
     <ds:schemaRef ds:uri="http://schemas.openxmlformats.org/officeDocument/2006/bibliography"/>
@@ -50882,7 +50911,7 @@
 </ds:datastoreItem>
 </file>
 
-<file path=customXml/itemProps3.xml><?xml version="1.0" encoding="utf-8"?>
+<file path=customXml/itemProps4.xml><?xml version="1.0" encoding="utf-8"?>
 <ds:datastoreItem xmlns:ds="http://schemas.openxmlformats.org/officeDocument/2006/customXml" ds:itemID="{EC20A20D-1A70-4F4C-9E80-30CDEA8267A0}">
   <ds:schemaRefs>
     <ds:schemaRef ds:uri="http://schemas.microsoft.com/office/2006/metadata/contentType"/>
@@ -50899,13 +50928,4 @@
     <ds:schemaRef ds:uri="http://schemas.microsoft.com/internal/obd"/>
   </ds:schemaRefs>
 </ds:datastoreItem>
-</file>
-
-<file path=customXml/itemProps4.xml><?xml version="1.0" encoding="utf-8"?>
-<ds:datastoreItem xmlns:ds="http://schemas.openxmlformats.org/officeDocument/2006/customXml" ds:itemID="{158182B8-5C19-4ECF-93F3-058B33813096}">
-  <ds:schemaRefs>
-    <ds:schemaRef ds:uri="http://schemas.microsoft.com/office/2006/metadata/properties"/>
-    <ds:schemaRef ds:uri="http://schemas.microsoft.com/office/infopath/2007/PartnerControls"/>
-  </ds:schemaRefs>
-</ds:datastoreItem>
 </file>
</xml_diff>

<commit_message>
Tan sua word va ppt
</commit_message>
<xml_diff>
--- a/Final_Project_Report.docx
+++ b/Final_Project_Report.docx
@@ -5539,7 +5539,25 @@
                 <w:b/>
                 <w:noProof/>
               </w:rPr>
-              <w:t>Logistic regression algorithm</w:t>
+              <w:t>Logistic regres</w:t>
+            </w:r>
+            <w:r>
+              <w:rPr>
+                <w:rStyle w:val="Hyperlink"/>
+                <w:rFonts w:ascii="Times New Roman" w:hAnsi="Times New Roman" w:cs="Times New Roman"/>
+                <w:b/>
+                <w:noProof/>
+              </w:rPr>
+              <w:t>s</w:t>
+            </w:r>
+            <w:r>
+              <w:rPr>
+                <w:rStyle w:val="Hyperlink"/>
+                <w:rFonts w:ascii="Times New Roman" w:hAnsi="Times New Roman" w:cs="Times New Roman"/>
+                <w:b/>
+                <w:noProof/>
+              </w:rPr>
+              <w:t>ion algorithm</w:t>
             </w:r>
             <w:r>
               <w:rPr>
@@ -24689,14 +24707,13 @@
       <w:r>
         <w:rPr>
           <w:rFonts w:ascii="Times New Roman" w:hAnsi="Times New Roman" w:cs="Times New Roman"/>
-          <w:noProof/>
           <w:lang w:val="vi-VN"/>
         </w:rPr>
         <w:drawing>
-          <wp:inline distT="0" distB="0" distL="0" distR="0" wp14:anchorId="0CE72383" wp14:editId="1A4A0421">
-            <wp:extent cx="5029902" cy="3324689"/>
-            <wp:effectExtent l="38100" t="38100" r="37465" b="47625"/>
-            <wp:docPr id="39" name="Picture 39" descr="Table&#10;&#10;Description automatically generated"/>
+          <wp:inline distT="0" distB="0" distL="0" distR="0" wp14:anchorId="5A01B0B2" wp14:editId="238E2697">
+            <wp:extent cx="6137910" cy="5118735"/>
+            <wp:effectExtent l="76200" t="76200" r="129540" b="139065"/>
+            <wp:docPr id="17" name="Picture 17" descr="Text&#10;&#10;Description automatically generated"/>
             <wp:cNvGraphicFramePr>
               <a:graphicFrameLocks xmlns:a="http://schemas.openxmlformats.org/drawingml/2006/main" noChangeAspect="1"/>
             </wp:cNvGraphicFramePr>
@@ -24704,11 +24721,11 @@
               <a:graphicData uri="http://schemas.openxmlformats.org/drawingml/2006/picture">
                 <pic:pic xmlns:pic="http://schemas.openxmlformats.org/drawingml/2006/picture">
                   <pic:nvPicPr>
-                    <pic:cNvPr id="303342657" name="Picture 303342657" descr="Table&#10;&#10;Description automatically generated"/>
+                    <pic:cNvPr id="17" name="Picture 17" descr="Text&#10;&#10;Description automatically generated"/>
                     <pic:cNvPicPr/>
                   </pic:nvPicPr>
                   <pic:blipFill>
-                    <a:blip r:embed="rId99"/>
+                    <a:blip r:embed="rId102"/>
                     <a:stretch>
                       <a:fillRect/>
                     </a:stretch>
@@ -24716,16 +24733,25 @@
                   <pic:spPr>
                     <a:xfrm>
                       <a:off x="0" y="0"/>
-                      <a:ext cx="5029902" cy="3324689"/>
+                      <a:ext cx="6137910" cy="5118735"/>
                     </a:xfrm>
                     <a:prstGeom prst="rect">
                       <a:avLst/>
                     </a:prstGeom>
-                    <a:ln w="31750">
+                    <a:ln w="38100" cap="sq">
                       <a:solidFill>
-                        <a:schemeClr val="tx1"/>
+                        <a:srgbClr val="000000"/>
                       </a:solidFill>
+                      <a:prstDash val="solid"/>
+                      <a:miter lim="800000"/>
                     </a:ln>
+                    <a:effectLst>
+                      <a:outerShdw blurRad="50800" dist="38100" dir="2700000" algn="tl" rotWithShape="0">
+                        <a:srgbClr val="000000">
+                          <a:alpha val="43000"/>
+                        </a:srgbClr>
+                      </a:outerShdw>
+                    </a:effectLst>
                   </pic:spPr>
                 </pic:pic>
               </a:graphicData>
@@ -24752,7 +24778,29 @@
           <w:szCs w:val="28"/>
           <w:lang w:val="en"/>
         </w:rPr>
-        <w:t>Picture 26.1 Naïve Bayes Algorithm</w:t>
+        <w:t xml:space="preserve">Picture 26.1 </w:t>
+      </w:r>
+      <w:r>
+        <w:rPr>
+          <w:rFonts w:ascii="Times New Roman" w:hAnsi="Times New Roman" w:cs="Times New Roman"/>
+          <w:i/>
+          <w:iCs/>
+          <w:sz w:val="28"/>
+          <w:szCs w:val="28"/>
+          <w:lang w:val="en"/>
+        </w:rPr>
+        <w:t>Logistic Regression</w:t>
+      </w:r>
+      <w:r>
+        <w:rPr>
+          <w:rFonts w:ascii="Times New Roman" w:hAnsi="Times New Roman" w:cs="Times New Roman"/>
+          <w:i/>
+          <w:iCs/>
+          <w:sz w:val="28"/>
+          <w:szCs w:val="28"/>
+          <w:lang w:val="en"/>
+        </w:rPr>
+        <w:t xml:space="preserve"> Algorithm</w:t>
       </w:r>
     </w:p>
     <w:p>
@@ -24777,7 +24825,43 @@
           <w:szCs w:val="28"/>
           <w:lang w:val="en"/>
         </w:rPr>
-        <w:t>Algorithm accuracy: 93.709%</w:t>
+        <w:t>Algorithm accuracy: 9</w:t>
+      </w:r>
+      <w:r>
+        <w:rPr>
+          <w:rFonts w:ascii="Times New Roman" w:hAnsi="Times New Roman" w:cs="Times New Roman"/>
+          <w:sz w:val="28"/>
+          <w:szCs w:val="28"/>
+          <w:lang w:val="en"/>
+        </w:rPr>
+        <w:t>7</w:t>
+      </w:r>
+      <w:r>
+        <w:rPr>
+          <w:rFonts w:ascii="Times New Roman" w:hAnsi="Times New Roman" w:cs="Times New Roman"/>
+          <w:sz w:val="28"/>
+          <w:szCs w:val="28"/>
+          <w:lang w:val="en"/>
+        </w:rPr>
+        <w:t>.</w:t>
+      </w:r>
+      <w:r>
+        <w:rPr>
+          <w:rFonts w:ascii="Times New Roman" w:hAnsi="Times New Roman" w:cs="Times New Roman"/>
+          <w:sz w:val="28"/>
+          <w:szCs w:val="28"/>
+          <w:lang w:val="en"/>
+        </w:rPr>
+        <w:t>039</w:t>
+      </w:r>
+      <w:r>
+        <w:rPr>
+          <w:rFonts w:ascii="Times New Roman" w:hAnsi="Times New Roman" w:cs="Times New Roman"/>
+          <w:sz w:val="28"/>
+          <w:szCs w:val="28"/>
+          <w:lang w:val="en"/>
+        </w:rPr>
+        <w:t>%</w:t>
       </w:r>
     </w:p>
     <w:p>
@@ -24802,7 +24886,25 @@
           <w:szCs w:val="28"/>
           <w:lang w:val="en"/>
         </w:rPr>
-        <w:t>Running time of algorithm: 0.021s</w:t>
+        <w:t>Running time of algorithm: 0.</w:t>
+      </w:r>
+      <w:r>
+        <w:rPr>
+          <w:rFonts w:ascii="Times New Roman" w:hAnsi="Times New Roman" w:cs="Times New Roman"/>
+          <w:sz w:val="28"/>
+          <w:szCs w:val="28"/>
+          <w:lang w:val="en"/>
+        </w:rPr>
+        <w:t>517</w:t>
+      </w:r>
+      <w:r>
+        <w:rPr>
+          <w:rFonts w:ascii="Times New Roman" w:hAnsi="Times New Roman" w:cs="Times New Roman"/>
+          <w:sz w:val="28"/>
+          <w:szCs w:val="28"/>
+          <w:lang w:val="en"/>
+        </w:rPr>
+        <w:t>s</w:t>
       </w:r>
     </w:p>
     <w:p>
@@ -24813,17 +24915,25 @@
           <w:lang w:val="vi-VN"/>
         </w:rPr>
       </w:pPr>
-      <w:r>
-        <w:rPr>
-          <w:rFonts w:ascii="Times New Roman" w:hAnsi="Times New Roman" w:cs="Times New Roman"/>
-          <w:noProof/>
+    </w:p>
+    <w:p>
+      <w:pPr>
+        <w:spacing w:line="360" w:lineRule="auto"/>
+        <w:rPr>
+          <w:rFonts w:ascii="Times New Roman" w:hAnsi="Times New Roman" w:cs="Times New Roman"/>
           <w:lang w:val="vi-VN"/>
         </w:rPr>
+      </w:pPr>
+      <w:r>
+        <w:rPr>
+          <w:rFonts w:ascii="Times New Roman" w:hAnsi="Times New Roman" w:cs="Times New Roman"/>
+          <w:lang w:val="vi-VN"/>
+        </w:rPr>
         <w:drawing>
-          <wp:inline distT="0" distB="0" distL="0" distR="0" wp14:anchorId="248D130F" wp14:editId="5320F6F5">
-            <wp:extent cx="5744377" cy="1505160"/>
-            <wp:effectExtent l="38100" t="38100" r="46990" b="38100"/>
-            <wp:docPr id="40" name="Picture 40" descr="Text&#10;&#10;Description automatically generated"/>
+          <wp:inline distT="0" distB="0" distL="0" distR="0" wp14:anchorId="13DBC54D" wp14:editId="50100A9E">
+            <wp:extent cx="6137910" cy="6793230"/>
+            <wp:effectExtent l="76200" t="76200" r="129540" b="140970"/>
+            <wp:docPr id="21" name="Picture 21" descr="Chart, treemap chart&#10;&#10;Description automatically generated"/>
             <wp:cNvGraphicFramePr>
               <a:graphicFrameLocks xmlns:a="http://schemas.openxmlformats.org/drawingml/2006/main" noChangeAspect="1"/>
             </wp:cNvGraphicFramePr>
@@ -24831,11 +24941,11 @@
               <a:graphicData uri="http://schemas.openxmlformats.org/drawingml/2006/picture">
                 <pic:pic xmlns:pic="http://schemas.openxmlformats.org/drawingml/2006/picture">
                   <pic:nvPicPr>
-                    <pic:cNvPr id="303342658" name="Picture 303342658" descr="Text&#10;&#10;Description automatically generated"/>
+                    <pic:cNvPr id="21" name="Picture 21" descr="Chart, treemap chart&#10;&#10;Description automatically generated"/>
                     <pic:cNvPicPr/>
                   </pic:nvPicPr>
                   <pic:blipFill>
-                    <a:blip r:embed="rId100"/>
+                    <a:blip r:embed="rId103"/>
                     <a:stretch>
                       <a:fillRect/>
                     </a:stretch>
@@ -24843,16 +24953,25 @@
                   <pic:spPr>
                     <a:xfrm>
                       <a:off x="0" y="0"/>
-                      <a:ext cx="5744377" cy="1505160"/>
+                      <a:ext cx="6137910" cy="6793230"/>
                     </a:xfrm>
                     <a:prstGeom prst="rect">
                       <a:avLst/>
                     </a:prstGeom>
-                    <a:ln w="31750">
+                    <a:ln w="38100" cap="sq">
                       <a:solidFill>
-                        <a:schemeClr val="tx1"/>
+                        <a:srgbClr val="000000"/>
                       </a:solidFill>
+                      <a:prstDash val="solid"/>
+                      <a:miter lim="800000"/>
                     </a:ln>
+                    <a:effectLst>
+                      <a:outerShdw blurRad="50800" dist="38100" dir="2700000" algn="tl" rotWithShape="0">
+                        <a:srgbClr val="000000">
+                          <a:alpha val="43000"/>
+                        </a:srgbClr>
+                      </a:outerShdw>
+                    </a:effectLst>
                   </pic:spPr>
                 </pic:pic>
               </a:graphicData>
@@ -24864,62 +24983,6 @@
     <w:p>
       <w:pPr>
         <w:spacing w:line="360" w:lineRule="auto"/>
-        <w:rPr>
-          <w:rFonts w:ascii="Times New Roman" w:hAnsi="Times New Roman" w:cs="Times New Roman"/>
-          <w:lang w:val="vi-VN"/>
-        </w:rPr>
-      </w:pPr>
-      <w:r>
-        <w:rPr>
-          <w:rFonts w:ascii="Times New Roman" w:hAnsi="Times New Roman" w:cs="Times New Roman"/>
-          <w:noProof/>
-        </w:rPr>
-        <w:lastRenderedPageBreak/>
-        <w:drawing>
-          <wp:inline distT="0" distB="0" distL="0" distR="0" wp14:anchorId="32AF08A8" wp14:editId="7FEBE98C">
-            <wp:extent cx="5591175" cy="4867275"/>
-            <wp:effectExtent l="38100" t="38100" r="47625" b="47625"/>
-            <wp:docPr id="41" name="Picture 41" descr="Chart, treemap chart&#10;&#10;Description automatically generated"/>
-            <wp:cNvGraphicFramePr>
-              <a:graphicFrameLocks xmlns:a="http://schemas.openxmlformats.org/drawingml/2006/main" noChangeAspect="1"/>
-            </wp:cNvGraphicFramePr>
-            <a:graphic xmlns:a="http://schemas.openxmlformats.org/drawingml/2006/main">
-              <a:graphicData uri="http://schemas.openxmlformats.org/drawingml/2006/picture">
-                <pic:pic xmlns:pic="http://schemas.openxmlformats.org/drawingml/2006/picture">
-                  <pic:nvPicPr>
-                    <pic:cNvPr id="303342659" name="Picture 303342659" descr="Chart, treemap chart&#10;&#10;Description automatically generated"/>
-                    <pic:cNvPicPr/>
-                  </pic:nvPicPr>
-                  <pic:blipFill>
-                    <a:blip r:embed="rId101"/>
-                    <a:stretch>
-                      <a:fillRect/>
-                    </a:stretch>
-                  </pic:blipFill>
-                  <pic:spPr>
-                    <a:xfrm>
-                      <a:off x="0" y="0"/>
-                      <a:ext cx="5591175" cy="4867275"/>
-                    </a:xfrm>
-                    <a:prstGeom prst="rect">
-                      <a:avLst/>
-                    </a:prstGeom>
-                    <a:ln w="31750">
-                      <a:solidFill>
-                        <a:schemeClr val="tx1"/>
-                      </a:solidFill>
-                    </a:ln>
-                  </pic:spPr>
-                </pic:pic>
-              </a:graphicData>
-            </a:graphic>
-          </wp:inline>
-        </w:drawing>
-      </w:r>
-    </w:p>
-    <w:p>
-      <w:pPr>
-        <w:spacing w:line="360" w:lineRule="auto"/>
         <w:jc w:val="center"/>
         <w:rPr>
           <w:rFonts w:ascii="Times New Roman" w:hAnsi="Times New Roman" w:cs="Times New Roman"/>
@@ -24935,7 +24998,18 @@
           <w:szCs w:val="28"/>
           <w:lang w:val="en"/>
         </w:rPr>
-        <w:t>Picture 26.2 Confused Matrix of Model Picture Algorithm Naïve Bayes</w:t>
+        <w:t xml:space="preserve">Picture 26.2 Confused Matrix of Model Picture Algorithm </w:t>
+      </w:r>
+      <w:r>
+        <w:rPr>
+          <w:rFonts w:ascii="Times New Roman" w:hAnsi="Times New Roman" w:cs="Times New Roman"/>
+          <w:i/>
+          <w:iCs/>
+          <w:sz w:val="28"/>
+          <w:szCs w:val="28"/>
+          <w:lang w:val="en"/>
+        </w:rPr>
+        <w:t>Logistic Regression</w:t>
       </w:r>
     </w:p>
     <w:p>
@@ -24960,7 +25034,25 @@
           <w:szCs w:val="28"/>
           <w:lang w:val="en"/>
         </w:rPr>
-        <w:t>Through the confused matrix of  the Naive Bayes algorithmic Picture tissue, we learn</w:t>
+        <w:t xml:space="preserve">Through the confused matrix of  the </w:t>
+      </w:r>
+      <w:r>
+        <w:rPr>
+          <w:rFonts w:ascii="Times New Roman" w:hAnsi="Times New Roman" w:cs="Times New Roman"/>
+          <w:sz w:val="28"/>
+          <w:szCs w:val="28"/>
+          <w:lang w:val="en"/>
+        </w:rPr>
+        <w:t>Logistic Regression</w:t>
+      </w:r>
+      <w:r>
+        <w:rPr>
+          <w:rFonts w:ascii="Times New Roman" w:hAnsi="Times New Roman" w:cs="Times New Roman"/>
+          <w:sz w:val="28"/>
+          <w:szCs w:val="28"/>
+          <w:lang w:val="en"/>
+        </w:rPr>
+        <w:t xml:space="preserve"> algorithmic Picture tissue, we learn</w:t>
       </w:r>
       <w:r>
         <w:rPr>
@@ -24992,6 +25084,7 @@
           <w:szCs w:val="28"/>
           <w:lang w:val="en"/>
         </w:rPr>
+        <w:lastRenderedPageBreak/>
         <w:t xml:space="preserve">Precision of  the algorithmic Picture tissue: 97.292% </w:t>
       </w:r>
     </w:p>
@@ -25152,7 +25245,6 @@
           <w:szCs w:val="28"/>
           <w:lang w:val="en"/>
         </w:rPr>
-        <w:lastRenderedPageBreak/>
         <w:t>Draw a chart comparing the running time of algorithms</w:t>
       </w:r>
     </w:p>
@@ -25185,7 +25277,7 @@
                     <pic:cNvPicPr/>
                   </pic:nvPicPr>
                   <pic:blipFill>
-                    <a:blip r:embed="rId102"/>
+                    <a:blip r:embed="rId104"/>
                     <a:stretch>
                       <a:fillRect/>
                     </a:stretch>
@@ -25235,7 +25327,7 @@
                     <pic:cNvPicPr/>
                   </pic:nvPicPr>
                   <pic:blipFill>
-                    <a:blip r:embed="rId103"/>
+                    <a:blip r:embed="rId105"/>
                     <a:stretch>
                       <a:fillRect/>
                     </a:stretch>
@@ -25295,7 +25387,7 @@
                     <pic:cNvPicPr/>
                   </pic:nvPicPr>
                   <pic:blipFill>
-                    <a:blip r:embed="rId104"/>
+                    <a:blip r:embed="rId106"/>
                     <a:stretch>
                       <a:fillRect/>
                     </a:stretch>
@@ -25481,7 +25573,7 @@
                     <pic:cNvPicPr/>
                   </pic:nvPicPr>
                   <pic:blipFill>
-                    <a:blip r:embed="rId105"/>
+                    <a:blip r:embed="rId107"/>
                     <a:stretch>
                       <a:fillRect/>
                     </a:stretch>
@@ -25532,7 +25624,7 @@
                     <pic:cNvPicPr/>
                   </pic:nvPicPr>
                   <pic:blipFill>
-                    <a:blip r:embed="rId106"/>
+                    <a:blip r:embed="rId108"/>
                     <a:stretch>
                       <a:fillRect/>
                     </a:stretch>
@@ -25862,7 +25954,7 @@
                     <pic:cNvPicPr/>
                   </pic:nvPicPr>
                   <pic:blipFill rotWithShape="1">
-                    <a:blip r:embed="rId107"/>
+                    <a:blip r:embed="rId109"/>
                     <a:srcRect r="5660"/>
                     <a:stretch/>
                   </pic:blipFill>
@@ -25925,7 +26017,7 @@
                     <pic:cNvPicPr/>
                   </pic:nvPicPr>
                   <pic:blipFill>
-                    <a:blip r:embed="rId108"/>
+                    <a:blip r:embed="rId110"/>
                     <a:stretch>
                       <a:fillRect/>
                     </a:stretch>
@@ -26114,7 +26206,7 @@
                     <pic:cNvPicPr/>
                   </pic:nvPicPr>
                   <pic:blipFill>
-                    <a:blip r:embed="rId109"/>
+                    <a:blip r:embed="rId111"/>
                     <a:stretch>
                       <a:fillRect/>
                     </a:stretch>
@@ -26451,7 +26543,7 @@
                     <pic:cNvPicPr/>
                   </pic:nvPicPr>
                   <pic:blipFill rotWithShape="1">
-                    <a:blip r:embed="rId110"/>
+                    <a:blip r:embed="rId112"/>
                     <a:srcRect l="3311"/>
                     <a:stretch/>
                   </pic:blipFill>
@@ -26511,7 +26603,7 @@
                     <pic:cNvPicPr/>
                   </pic:nvPicPr>
                   <pic:blipFill rotWithShape="1">
-                    <a:blip r:embed="rId111"/>
+                    <a:blip r:embed="rId113"/>
                     <a:srcRect r="476" b="-10368"/>
                     <a:stretch/>
                   </pic:blipFill>
@@ -26591,7 +26683,7 @@
                     <pic:cNvPicPr/>
                   </pic:nvPicPr>
                   <pic:blipFill>
-                    <a:blip r:embed="rId112"/>
+                    <a:blip r:embed="rId114"/>
                     <a:stretch>
                       <a:fillRect/>
                     </a:stretch>
@@ -26645,7 +26737,7 @@
                     <pic:cNvPicPr/>
                   </pic:nvPicPr>
                   <pic:blipFill>
-                    <a:blip r:embed="rId113"/>
+                    <a:blip r:embed="rId115"/>
                     <a:stretch>
                       <a:fillRect/>
                     </a:stretch>
@@ -41240,7 +41332,7 @@
         </w:rPr>
         <w:t>Confused Matrix:</w:t>
       </w:r>
-      <w:hyperlink r:id="rId114" w:history="1">
+      <w:hyperlink r:id="rId116" w:history="1">
         <w:r>
           <w:rPr>
             <w:rStyle w:val="Hyperlink"/>
@@ -41283,7 +41375,7 @@
         </w:rPr>
         <w:t xml:space="preserve">: </w:t>
       </w:r>
-      <w:hyperlink r:id="rId115" w:history="1">
+      <w:hyperlink r:id="rId117" w:history="1">
         <w:r>
           <w:rPr>
             <w:rStyle w:val="Hyperlink"/>
@@ -41316,7 +41408,7 @@
         </w:rPr>
         <w:t xml:space="preserve">Data types: </w:t>
       </w:r>
-      <w:hyperlink r:id="rId116" w:history="1">
+      <w:hyperlink r:id="rId118" w:history="1">
         <w:r>
           <w:rPr>
             <w:rStyle w:val="Hyperlink"/>
@@ -41359,7 +41451,7 @@
         </w:rPr>
         <w:t xml:space="preserve">: </w:t>
       </w:r>
-      <w:hyperlink r:id="rId117" w:anchor=":~:text=Unsupervised%20learning%20is%20a%20type%20of%20machine%20learning,datasets%2C%20which%20do%20not%20contain%20labels.%20Figure%204." w:history="1">
+      <w:hyperlink r:id="rId119" w:anchor=":~:text=Unsupervised%20learning%20is%20a%20type%20of%20machine%20learning,datasets%2C%20which%20do%20not%20contain%20labels.%20Figure%204." w:history="1">
         <w:r>
           <w:rPr>
             <w:rStyle w:val="Hyperlink"/>
@@ -41522,8 +41614,8 @@
     </w:p>
     <w:p/>
     <w:sectPr>
-      <w:headerReference w:type="default" r:id="rId118"/>
-      <w:footerReference w:type="default" r:id="rId119"/>
+      <w:headerReference w:type="default" r:id="rId120"/>
+      <w:footerReference w:type="default" r:id="rId121"/>
       <w:pgSz w:w="12240" w:h="15840"/>
       <w:pgMar w:top="1134" w:right="1134" w:bottom="1134" w:left="1440" w:header="720" w:footer="720" w:gutter="0"/>
       <w:cols w:space="720"/>
@@ -50682,16 +50774,6 @@
 </file>
 
 <file path=customXml/item2.xml><?xml version="1.0" encoding="utf-8"?>
-<p:properties xmlns:p="http://schemas.microsoft.com/office/2006/metadata/properties" xmlns:xsi="http://www.w3.org/2001/XMLSchema-instance" xmlns:pc="http://schemas.microsoft.com/office/infopath/2007/PartnerControls">
-  <documentManagement/>
-</p:properties>
-</file>
-
-<file path=customXml/item3.xml><?xml version="1.0" encoding="utf-8"?>
-<b:Sources xmlns:b="http://schemas.openxmlformats.org/officeDocument/2006/bibliography" xmlns="http://schemas.openxmlformats.org/officeDocument/2006/bibliography" SelectedStyle="\APASixthEditionOfficeOnline.xsl" StyleName="APA" Version="6"/>
-</file>
-
-<file path=customXml/item4.xml><?xml version="1.0" encoding="utf-8"?>
 <ct:contentTypeSchema xmlns:ct="http://schemas.microsoft.com/office/2006/metadata/contentType" xmlns:ma="http://schemas.microsoft.com/office/2006/metadata/properties/metaAttributes" ct:_="" ma:_="" ma:contentTypeName="Tài liệu" ma:contentTypeID="0x0101003008510C1118BA4F933B65825EE70E70" ma:contentTypeVersion="9" ma:contentTypeDescription="Tạo tài liệu mới." ma:contentTypeScope="" ma:versionID="863b7492811fffcf3f85ee362d92ac1f">
   <xsd:schema xmlns:xsd="http://www.w3.org/2001/XMLSchema" xmlns:xs="http://www.w3.org/2001/XMLSchema" xmlns:p="http://schemas.microsoft.com/office/2006/metadata/properties" xmlns:ns2="ba774fb5-2cf8-465a-a24b-3e0d6c5ac152" xmlns:ns3="77782a45-0a80-4861-8bd4-635a88548cdf" targetNamespace="http://schemas.microsoft.com/office/2006/metadata/properties" ma:root="true" ma:fieldsID="0d81f0396517c0a97e45ac0c4ed64a37" ns2:_="" ns3:_="">
     <xsd:import namespace="ba774fb5-2cf8-465a-a24b-3e0d6c5ac152"/>
@@ -50886,6 +50968,16 @@
 </ct:contentTypeSchema>
 </file>
 
+<file path=customXml/item3.xml><?xml version="1.0" encoding="utf-8"?>
+<p:properties xmlns:p="http://schemas.microsoft.com/office/2006/metadata/properties" xmlns:xsi="http://www.w3.org/2001/XMLSchema-instance" xmlns:pc="http://schemas.microsoft.com/office/infopath/2007/PartnerControls">
+  <documentManagement/>
+</p:properties>
+</file>
+
+<file path=customXml/item4.xml><?xml version="1.0" encoding="utf-8"?>
+<b:Sources xmlns:b="http://schemas.openxmlformats.org/officeDocument/2006/bibliography" xmlns="http://schemas.openxmlformats.org/officeDocument/2006/bibliography" SelectedStyle="\APASixthEditionOfficeOnline.xsl" StyleName="APA" Version="6"/>
+</file>
+
 <file path=customXml/itemProps1.xml><?xml version="1.0" encoding="utf-8"?>
 <ds:datastoreItem xmlns:ds="http://schemas.openxmlformats.org/officeDocument/2006/customXml" ds:itemID="{E1FF976B-89DC-4C7E-84F3-E8518F2C7628}">
   <ds:schemaRefs>
@@ -50895,23 +50987,6 @@
 </file>
 
 <file path=customXml/itemProps2.xml><?xml version="1.0" encoding="utf-8"?>
-<ds:datastoreItem xmlns:ds="http://schemas.openxmlformats.org/officeDocument/2006/customXml" ds:itemID="{158182B8-5C19-4ECF-93F3-058B33813096}">
-  <ds:schemaRefs>
-    <ds:schemaRef ds:uri="http://schemas.microsoft.com/office/2006/metadata/properties"/>
-    <ds:schemaRef ds:uri="http://schemas.microsoft.com/office/infopath/2007/PartnerControls"/>
-  </ds:schemaRefs>
-</ds:datastoreItem>
-</file>
-
-<file path=customXml/itemProps3.xml><?xml version="1.0" encoding="utf-8"?>
-<ds:datastoreItem xmlns:ds="http://schemas.openxmlformats.org/officeDocument/2006/customXml" ds:itemID="{216E4990-068C-4FCD-BA46-162F1655F16A}">
-  <ds:schemaRefs>
-    <ds:schemaRef ds:uri="http://schemas.openxmlformats.org/officeDocument/2006/bibliography"/>
-  </ds:schemaRefs>
-</ds:datastoreItem>
-</file>
-
-<file path=customXml/itemProps4.xml><?xml version="1.0" encoding="utf-8"?>
 <ds:datastoreItem xmlns:ds="http://schemas.openxmlformats.org/officeDocument/2006/customXml" ds:itemID="{EC20A20D-1A70-4F4C-9E80-30CDEA8267A0}">
   <ds:schemaRefs>
     <ds:schemaRef ds:uri="http://schemas.microsoft.com/office/2006/metadata/contentType"/>
@@ -50928,4 +51003,21 @@
     <ds:schemaRef ds:uri="http://schemas.microsoft.com/internal/obd"/>
   </ds:schemaRefs>
 </ds:datastoreItem>
+</file>
+
+<file path=customXml/itemProps3.xml><?xml version="1.0" encoding="utf-8"?>
+<ds:datastoreItem xmlns:ds="http://schemas.openxmlformats.org/officeDocument/2006/customXml" ds:itemID="{158182B8-5C19-4ECF-93F3-058B33813096}">
+  <ds:schemaRefs>
+    <ds:schemaRef ds:uri="http://schemas.microsoft.com/office/2006/metadata/properties"/>
+    <ds:schemaRef ds:uri="http://schemas.microsoft.com/office/infopath/2007/PartnerControls"/>
+  </ds:schemaRefs>
+</ds:datastoreItem>
+</file>
+
+<file path=customXml/itemProps4.xml><?xml version="1.0" encoding="utf-8"?>
+<ds:datastoreItem xmlns:ds="http://schemas.openxmlformats.org/officeDocument/2006/customXml" ds:itemID="{216E4990-068C-4FCD-BA46-162F1655F16A}">
+  <ds:schemaRefs>
+    <ds:schemaRef ds:uri="http://schemas.openxmlformats.org/officeDocument/2006/bibliography"/>
+  </ds:schemaRefs>
+</ds:datastoreItem>
 </file>
</xml_diff>